<commit_message>
parity anova for valter
</commit_message>
<xml_diff>
--- a/Plots and ANOVA tables.docx
+++ b/Plots and ANOVA tables.docx
@@ -7,48 +7,37 @@
         <w:rPr>
           <w:b/>
           <w:bCs/>
-        </w:rPr>
-      </w:pPr>
-      <w:r>
-        <w:rPr>
-          <w:b/>
-          <w:bCs/>
-        </w:rPr>
-        <w:t>Digits</w:t>
-      </w:r>
-    </w:p>
-    <w:p>
-      <w:pPr>
-        <w:rPr>
-          <w:b/>
-          <w:bCs/>
+          <w:sz w:val="28"/>
+          <w:szCs w:val="28"/>
         </w:rPr>
       </w:pPr>
       <w:r>
         <w:rPr>
           <w:noProof/>
+          <w:sz w:val="28"/>
+          <w:szCs w:val="28"/>
         </w:rPr>
         <w:drawing>
-          <wp:anchor distT="0" distB="0" distL="114300" distR="114300" simplePos="0" relativeHeight="251658240" behindDoc="1" locked="0" layoutInCell="1" allowOverlap="1" wp14:anchorId="47E1C07E" wp14:editId="54AFD3FB">
+          <wp:anchor distT="0" distB="0" distL="114300" distR="114300" simplePos="0" relativeHeight="251661312" behindDoc="1" locked="0" layoutInCell="1" allowOverlap="1" wp14:anchorId="36F098AA" wp14:editId="3D8F6DDA">
             <wp:simplePos x="0" y="0"/>
             <wp:positionH relativeFrom="margin">
               <wp:align>left</wp:align>
             </wp:positionH>
             <wp:positionV relativeFrom="paragraph">
-              <wp:posOffset>6350</wp:posOffset>
+              <wp:posOffset>337527</wp:posOffset>
             </wp:positionV>
-            <wp:extent cx="5397500" cy="2520950"/>
-            <wp:effectExtent l="0" t="0" r="0" b="0"/>
+            <wp:extent cx="5401945" cy="2518410"/>
+            <wp:effectExtent l="0" t="0" r="8255" b="0"/>
             <wp:wrapTight wrapText="bothSides">
               <wp:wrapPolygon edited="0">
                 <wp:start x="0" y="0"/>
-                <wp:lineTo x="0" y="21382"/>
-                <wp:lineTo x="21498" y="21382"/>
-                <wp:lineTo x="21498" y="0"/>
+                <wp:lineTo x="0" y="21404"/>
+                <wp:lineTo x="21557" y="21404"/>
+                <wp:lineTo x="21557" y="0"/>
                 <wp:lineTo x="0" y="0"/>
               </wp:wrapPolygon>
             </wp:wrapTight>
-            <wp:docPr id="1" name="Picture 1"/>
+            <wp:docPr id="3" name="Picture 3"/>
             <wp:cNvGraphicFramePr>
               <a:graphicFrameLocks xmlns:a="http://schemas.openxmlformats.org/drawingml/2006/main" noChangeAspect="1"/>
             </wp:cNvGraphicFramePr>
@@ -77,7 +66,7 @@
                   <pic:spPr bwMode="auto">
                     <a:xfrm>
                       <a:off x="0" y="0"/>
-                      <a:ext cx="5397500" cy="2520950"/>
+                      <a:ext cx="5401945" cy="2518410"/>
                     </a:xfrm>
                     <a:prstGeom prst="rect">
                       <a:avLst/>
@@ -99,35 +88,106 @@
           </wp:anchor>
         </w:drawing>
       </w:r>
-    </w:p>
-    <w:p>
-      <w:pPr>
-        <w:rPr>
-          <w:b/>
-          <w:bCs/>
-        </w:rPr>
-      </w:pPr>
-    </w:p>
-    <w:p/>
-    <w:p/>
-    <w:p/>
-    <w:p/>
-    <w:p/>
-    <w:p/>
-    <w:p/>
+      <w:r>
+        <w:rPr>
+          <w:b/>
+          <w:bCs/>
+          <w:sz w:val="28"/>
+          <w:szCs w:val="28"/>
+        </w:rPr>
+        <w:t>Digits</w:t>
+      </w:r>
+    </w:p>
     <w:p>
       <w:r>
         <w:rPr>
           <w:noProof/>
         </w:rPr>
         <w:drawing>
-          <wp:anchor distT="0" distB="0" distL="114300" distR="114300" simplePos="0" relativeHeight="251659264" behindDoc="1" locked="0" layoutInCell="1" allowOverlap="1" wp14:anchorId="3E7BF43F" wp14:editId="1E6F8F12">
+          <wp:anchor distT="0" distB="0" distL="114300" distR="114300" simplePos="0" relativeHeight="251667456" behindDoc="1" locked="0" layoutInCell="1" allowOverlap="1" wp14:anchorId="52B53705" wp14:editId="2F9AAB3F">
             <wp:simplePos x="0" y="0"/>
             <wp:positionH relativeFrom="margin">
               <wp:align>left</wp:align>
             </wp:positionH>
             <wp:positionV relativeFrom="paragraph">
-              <wp:posOffset>109220</wp:posOffset>
+              <wp:posOffset>2832469</wp:posOffset>
+            </wp:positionV>
+            <wp:extent cx="5401310" cy="2519680"/>
+            <wp:effectExtent l="0" t="0" r="8890" b="0"/>
+            <wp:wrapTight wrapText="bothSides">
+              <wp:wrapPolygon edited="0">
+                <wp:start x="0" y="0"/>
+                <wp:lineTo x="0" y="21393"/>
+                <wp:lineTo x="21559" y="21393"/>
+                <wp:lineTo x="21559" y="0"/>
+                <wp:lineTo x="0" y="0"/>
+              </wp:wrapPolygon>
+            </wp:wrapTight>
+            <wp:docPr id="11" name="Picture 11"/>
+            <wp:cNvGraphicFramePr>
+              <a:graphicFrameLocks xmlns:a="http://schemas.openxmlformats.org/drawingml/2006/main" noChangeAspect="1"/>
+            </wp:cNvGraphicFramePr>
+            <a:graphic xmlns:a="http://schemas.openxmlformats.org/drawingml/2006/main">
+              <a:graphicData uri="http://schemas.openxmlformats.org/drawingml/2006/picture">
+                <pic:pic xmlns:pic="http://schemas.openxmlformats.org/drawingml/2006/picture">
+                  <pic:nvPicPr>
+                    <pic:cNvPr id="0" name="Picture 7"/>
+                    <pic:cNvPicPr>
+                      <a:picLocks noChangeAspect="1" noChangeArrowheads="1"/>
+                    </pic:cNvPicPr>
+                  </pic:nvPicPr>
+                  <pic:blipFill>
+                    <a:blip r:embed="rId5" cstate="print">
+                      <a:extLst>
+                        <a:ext uri="{28A0092B-C50C-407E-A947-70E740481C1C}">
+                          <a14:useLocalDpi xmlns:a14="http://schemas.microsoft.com/office/drawing/2010/main" val="0"/>
+                        </a:ext>
+                      </a:extLst>
+                    </a:blip>
+                    <a:srcRect/>
+                    <a:stretch>
+                      <a:fillRect/>
+                    </a:stretch>
+                  </pic:blipFill>
+                  <pic:spPr bwMode="auto">
+                    <a:xfrm>
+                      <a:off x="0" y="0"/>
+                      <a:ext cx="5401310" cy="2519680"/>
+                    </a:xfrm>
+                    <a:prstGeom prst="rect">
+                      <a:avLst/>
+                    </a:prstGeom>
+                    <a:noFill/>
+                    <a:ln>
+                      <a:noFill/>
+                    </a:ln>
+                  </pic:spPr>
+                </pic:pic>
+              </a:graphicData>
+            </a:graphic>
+            <wp14:sizeRelH relativeFrom="page">
+              <wp14:pctWidth>0</wp14:pctWidth>
+            </wp14:sizeRelH>
+            <wp14:sizeRelV relativeFrom="page">
+              <wp14:pctHeight>0</wp14:pctHeight>
+            </wp14:sizeRelV>
+          </wp:anchor>
+        </w:drawing>
+      </w:r>
+    </w:p>
+    <w:p>
+      <w:r>
+        <w:rPr>
+          <w:noProof/>
+        </w:rPr>
+        <w:drawing>
+          <wp:anchor distT="0" distB="0" distL="114300" distR="114300" simplePos="0" relativeHeight="251659264" behindDoc="1" locked="0" layoutInCell="1" allowOverlap="1" wp14:anchorId="3E7BF43F" wp14:editId="42747F46">
+            <wp:simplePos x="0" y="0"/>
+            <wp:positionH relativeFrom="margin">
+              <wp:align>left</wp:align>
+            </wp:positionH>
+            <wp:positionV relativeFrom="paragraph">
+              <wp:posOffset>200904</wp:posOffset>
             </wp:positionV>
             <wp:extent cx="5314950" cy="2209800"/>
             <wp:effectExtent l="0" t="0" r="0" b="0"/>
@@ -152,7 +212,7 @@
                     <pic:cNvPicPr/>
                   </pic:nvPicPr>
                   <pic:blipFill>
-                    <a:blip r:embed="rId5">
+                    <a:blip r:embed="rId6">
                       <a:extLst>
                         <a:ext uri="{28A0092B-C50C-407E-A947-70E740481C1C}">
                           <a14:useLocalDpi xmlns:a14="http://schemas.microsoft.com/office/drawing/2010/main" val="0"/>
@@ -184,247 +244,67 @@
           </wp:anchor>
         </w:drawing>
       </w:r>
+      <w:r>
+        <w:t>The plots above include the same data but the second reduces the y axis to span from 500-600</w:t>
+      </w:r>
+      <w:r>
+        <w:t xml:space="preserve"> </w:t>
+      </w:r>
+      <w:proofErr w:type="spellStart"/>
+      <w:r>
+        <w:t>ms</w:t>
+      </w:r>
+      <w:proofErr w:type="spellEnd"/>
+      <w:r>
+        <w:t>. Makes the main effect of congruency a bit easier to spot.</w:t>
+      </w:r>
     </w:p>
     <w:p/>
-    <w:p>
-      <w:pPr>
-        <w:rPr>
-          <w:b/>
-          <w:bCs/>
-        </w:rPr>
-      </w:pPr>
-    </w:p>
-    <w:p>
-      <w:pPr>
-        <w:tabs>
-          <w:tab w:val="left" w:pos="6090"/>
-        </w:tabs>
-      </w:pPr>
-      <w:r>
-        <w:tab/>
-      </w:r>
-    </w:p>
-    <w:p>
-      <w:pPr>
-        <w:tabs>
-          <w:tab w:val="left" w:pos="6090"/>
-        </w:tabs>
-      </w:pPr>
-    </w:p>
-    <w:p>
-      <w:pPr>
-        <w:tabs>
-          <w:tab w:val="left" w:pos="6090"/>
-        </w:tabs>
-      </w:pPr>
-    </w:p>
-    <w:p>
-      <w:pPr>
-        <w:tabs>
-          <w:tab w:val="left" w:pos="6090"/>
-        </w:tabs>
-      </w:pPr>
-    </w:p>
-    <w:p>
-      <w:pPr>
-        <w:tabs>
-          <w:tab w:val="left" w:pos="6090"/>
-        </w:tabs>
-      </w:pPr>
-    </w:p>
-    <w:p>
-      <w:pPr>
-        <w:tabs>
-          <w:tab w:val="left" w:pos="6090"/>
-        </w:tabs>
-      </w:pPr>
-    </w:p>
-    <w:p>
-      <w:pPr>
-        <w:tabs>
-          <w:tab w:val="left" w:pos="6090"/>
-        </w:tabs>
-        <w:rPr>
-          <w:b/>
-          <w:bCs/>
-        </w:rPr>
-      </w:pPr>
-    </w:p>
-    <w:p>
-      <w:pPr>
-        <w:tabs>
-          <w:tab w:val="left" w:pos="6090"/>
-        </w:tabs>
-        <w:rPr>
-          <w:b/>
-          <w:bCs/>
-        </w:rPr>
-      </w:pPr>
-    </w:p>
-    <w:p>
-      <w:pPr>
-        <w:tabs>
-          <w:tab w:val="left" w:pos="6090"/>
-        </w:tabs>
-        <w:rPr>
-          <w:b/>
-          <w:bCs/>
-        </w:rPr>
-      </w:pPr>
-    </w:p>
-    <w:p>
-      <w:pPr>
-        <w:tabs>
-          <w:tab w:val="left" w:pos="6090"/>
-        </w:tabs>
-        <w:rPr>
-          <w:b/>
-          <w:bCs/>
-        </w:rPr>
-      </w:pPr>
-    </w:p>
-    <w:p>
-      <w:pPr>
-        <w:tabs>
-          <w:tab w:val="left" w:pos="6090"/>
-        </w:tabs>
-        <w:rPr>
-          <w:b/>
-          <w:bCs/>
-        </w:rPr>
-      </w:pPr>
-    </w:p>
-    <w:p>
-      <w:pPr>
-        <w:tabs>
-          <w:tab w:val="left" w:pos="6090"/>
-        </w:tabs>
-        <w:rPr>
-          <w:b/>
-          <w:bCs/>
-        </w:rPr>
-      </w:pPr>
-    </w:p>
-    <w:p>
-      <w:pPr>
-        <w:tabs>
-          <w:tab w:val="left" w:pos="6090"/>
-        </w:tabs>
-        <w:rPr>
-          <w:b/>
-          <w:bCs/>
-        </w:rPr>
-      </w:pPr>
-    </w:p>
-    <w:p>
-      <w:pPr>
-        <w:tabs>
-          <w:tab w:val="left" w:pos="6090"/>
-        </w:tabs>
-        <w:rPr>
-          <w:b/>
-          <w:bCs/>
-        </w:rPr>
-      </w:pPr>
-    </w:p>
-    <w:p>
-      <w:pPr>
-        <w:tabs>
-          <w:tab w:val="left" w:pos="6090"/>
-        </w:tabs>
-        <w:rPr>
-          <w:b/>
-          <w:bCs/>
-        </w:rPr>
-      </w:pPr>
-    </w:p>
-    <w:p>
-      <w:pPr>
-        <w:tabs>
-          <w:tab w:val="left" w:pos="6090"/>
-        </w:tabs>
-        <w:rPr>
-          <w:b/>
-          <w:bCs/>
-        </w:rPr>
-      </w:pPr>
-    </w:p>
-    <w:p>
-      <w:pPr>
-        <w:tabs>
-          <w:tab w:val="left" w:pos="6090"/>
-        </w:tabs>
-        <w:rPr>
-          <w:b/>
-          <w:bCs/>
-        </w:rPr>
-      </w:pPr>
-    </w:p>
-    <w:p>
-      <w:pPr>
-        <w:tabs>
-          <w:tab w:val="left" w:pos="6090"/>
-        </w:tabs>
-        <w:rPr>
-          <w:b/>
-          <w:bCs/>
-        </w:rPr>
-      </w:pPr>
-    </w:p>
-    <w:p>
-      <w:pPr>
-        <w:tabs>
-          <w:tab w:val="left" w:pos="6090"/>
-        </w:tabs>
-        <w:rPr>
-          <w:b/>
-          <w:bCs/>
-        </w:rPr>
-      </w:pPr>
-      <w:r>
-        <w:rPr>
-          <w:b/>
-          <w:bCs/>
+    <w:p/>
+    <w:p/>
+    <w:p/>
+    <w:p/>
+    <w:p/>
+    <w:p>
+      <w:pPr>
+        <w:rPr>
+          <w:b/>
+          <w:bCs/>
+        </w:rPr>
+      </w:pPr>
+    </w:p>
+    <w:p>
+      <w:pPr>
+        <w:tabs>
+          <w:tab w:val="left" w:pos="6090"/>
+        </w:tabs>
+      </w:pPr>
+      <w:r>
+        <w:rPr>
+          <w:noProof/>
         </w:rPr>
         <w:lastRenderedPageBreak/>
-        <w:t>Numerosity</w:t>
-      </w:r>
-    </w:p>
-    <w:p>
-      <w:pPr>
-        <w:tabs>
-          <w:tab w:val="left" w:pos="6090"/>
-        </w:tabs>
-        <w:rPr>
-          <w:b/>
-          <w:bCs/>
-        </w:rPr>
-      </w:pPr>
-      <w:r>
-        <w:rPr>
-          <w:noProof/>
-        </w:rPr>
         <w:drawing>
-          <wp:anchor distT="0" distB="0" distL="114300" distR="114300" simplePos="0" relativeHeight="251660288" behindDoc="1" locked="0" layoutInCell="1" allowOverlap="1" wp14:anchorId="7F1160C4" wp14:editId="7D671869">
+          <wp:anchor distT="0" distB="0" distL="114300" distR="114300" simplePos="0" relativeHeight="251664384" behindDoc="1" locked="0" layoutInCell="1" allowOverlap="1" wp14:anchorId="1ADE21BA" wp14:editId="1ED65F21">
             <wp:simplePos x="0" y="0"/>
-            <wp:positionH relativeFrom="column">
-              <wp:posOffset>-57873</wp:posOffset>
+            <wp:positionH relativeFrom="margin">
+              <wp:align>center</wp:align>
             </wp:positionH>
             <wp:positionV relativeFrom="paragraph">
-              <wp:posOffset>61755</wp:posOffset>
+              <wp:posOffset>317744</wp:posOffset>
             </wp:positionV>
-            <wp:extent cx="5399405" cy="2517775"/>
-            <wp:effectExtent l="0" t="0" r="0" b="0"/>
+            <wp:extent cx="5401945" cy="2518410"/>
+            <wp:effectExtent l="0" t="0" r="8255" b="0"/>
             <wp:wrapTight wrapText="bothSides">
               <wp:wrapPolygon edited="0">
                 <wp:start x="0" y="0"/>
-                <wp:lineTo x="0" y="21409"/>
-                <wp:lineTo x="21491" y="21409"/>
-                <wp:lineTo x="21491" y="0"/>
+                <wp:lineTo x="0" y="21404"/>
+                <wp:lineTo x="21557" y="21404"/>
+                <wp:lineTo x="21557" y="0"/>
                 <wp:lineTo x="0" y="0"/>
               </wp:wrapPolygon>
             </wp:wrapTight>
-            <wp:docPr id="5" name="Picture 5"/>
+            <wp:docPr id="7" name="Picture 7"/>
             <wp:cNvGraphicFramePr>
               <a:graphicFrameLocks xmlns:a="http://schemas.openxmlformats.org/drawingml/2006/main" noChangeAspect="1"/>
             </wp:cNvGraphicFramePr>
@@ -432,13 +312,13 @@
               <a:graphicData uri="http://schemas.openxmlformats.org/drawingml/2006/picture">
                 <pic:pic xmlns:pic="http://schemas.openxmlformats.org/drawingml/2006/picture">
                   <pic:nvPicPr>
-                    <pic:cNvPr id="0" name="Picture 1"/>
+                    <pic:cNvPr id="0" name="Picture 5"/>
                     <pic:cNvPicPr>
                       <a:picLocks noChangeAspect="1" noChangeArrowheads="1"/>
                     </pic:cNvPicPr>
                   </pic:nvPicPr>
                   <pic:blipFill>
-                    <a:blip r:embed="rId6" cstate="print">
+                    <a:blip r:embed="rId7" cstate="print">
                       <a:extLst>
                         <a:ext uri="{28A0092B-C50C-407E-A947-70E740481C1C}">
                           <a14:useLocalDpi xmlns:a14="http://schemas.microsoft.com/office/drawing/2010/main" val="0"/>
@@ -453,7 +333,7 @@
                   <pic:spPr bwMode="auto">
                     <a:xfrm>
                       <a:off x="0" y="0"/>
-                      <a:ext cx="5399405" cy="2517775"/>
+                      <a:ext cx="5401945" cy="2518410"/>
                     </a:xfrm>
                     <a:prstGeom prst="rect">
                       <a:avLst/>
@@ -475,126 +355,735 @@
           </wp:anchor>
         </w:drawing>
       </w:r>
-    </w:p>
-    <w:p>
-      <w:pPr>
-        <w:tabs>
-          <w:tab w:val="left" w:pos="6090"/>
-        </w:tabs>
-        <w:rPr>
-          <w:b/>
-          <w:bCs/>
-        </w:rPr>
-      </w:pPr>
-    </w:p>
-    <w:p>
-      <w:pPr>
-        <w:tabs>
-          <w:tab w:val="left" w:pos="6090"/>
-        </w:tabs>
-        <w:rPr>
-          <w:b/>
-          <w:bCs/>
-        </w:rPr>
-      </w:pPr>
-    </w:p>
-    <w:p>
-      <w:pPr>
-        <w:tabs>
-          <w:tab w:val="left" w:pos="6090"/>
-        </w:tabs>
-        <w:rPr>
-          <w:b/>
-          <w:bCs/>
-        </w:rPr>
-      </w:pPr>
-    </w:p>
-    <w:p>
-      <w:pPr>
-        <w:tabs>
-          <w:tab w:val="left" w:pos="6090"/>
-        </w:tabs>
-        <w:rPr>
-          <w:b/>
-          <w:bCs/>
-        </w:rPr>
-      </w:pPr>
-    </w:p>
-    <w:p>
-      <w:pPr>
-        <w:tabs>
-          <w:tab w:val="left" w:pos="6090"/>
-        </w:tabs>
-        <w:rPr>
-          <w:b/>
-          <w:bCs/>
-        </w:rPr>
-      </w:pPr>
-    </w:p>
-    <w:p>
-      <w:pPr>
-        <w:tabs>
-          <w:tab w:val="left" w:pos="6090"/>
-        </w:tabs>
-        <w:rPr>
-          <w:b/>
-          <w:bCs/>
-        </w:rPr>
-      </w:pPr>
-    </w:p>
-    <w:p>
-      <w:pPr>
-        <w:tabs>
-          <w:tab w:val="left" w:pos="6090"/>
-        </w:tabs>
-        <w:rPr>
-          <w:b/>
-          <w:bCs/>
-        </w:rPr>
-      </w:pPr>
-    </w:p>
-    <w:p>
-      <w:pPr>
-        <w:tabs>
-          <w:tab w:val="left" w:pos="6090"/>
-        </w:tabs>
-        <w:rPr>
-          <w:b/>
-          <w:bCs/>
-        </w:rPr>
-      </w:pPr>
-    </w:p>
-    <w:p>
-      <w:pPr>
-        <w:tabs>
-          <w:tab w:val="left" w:pos="6090"/>
-        </w:tabs>
-        <w:rPr>
-          <w:b/>
-          <w:bCs/>
-        </w:rPr>
-      </w:pPr>
-    </w:p>
-    <w:p>
-      <w:pPr>
-        <w:tabs>
-          <w:tab w:val="left" w:pos="6090"/>
-        </w:tabs>
-        <w:rPr>
-          <w:b/>
-          <w:bCs/>
-        </w:rPr>
-      </w:pPr>
-      <w:r>
-        <w:rPr>
-          <w:b/>
-          <w:bCs/>
+      <w:r>
+        <w:t>Linear regression for digits</w:t>
+      </w:r>
+      <w:r>
+        <w:tab/>
+      </w:r>
+    </w:p>
+    <w:p>
+      <w:pPr>
+        <w:tabs>
+          <w:tab w:val="left" w:pos="6090"/>
+        </w:tabs>
+      </w:pPr>
+    </w:p>
+    <w:p>
+      <w:pPr>
+        <w:tabs>
+          <w:tab w:val="left" w:pos="6090"/>
+        </w:tabs>
+      </w:pPr>
+    </w:p>
+    <w:p>
+      <w:pPr>
+        <w:tabs>
+          <w:tab w:val="left" w:pos="6090"/>
+        </w:tabs>
+      </w:pPr>
+      <w:r>
+        <w:t>Congruent frequentist regression</w:t>
+      </w:r>
+    </w:p>
+    <w:p>
+      <w:pPr>
+        <w:tabs>
+          <w:tab w:val="left" w:pos="6090"/>
+        </w:tabs>
+      </w:pPr>
+      <w:r>
+        <w:drawing>
+          <wp:anchor distT="0" distB="0" distL="114300" distR="114300" simplePos="0" relativeHeight="251665408" behindDoc="1" locked="0" layoutInCell="1" allowOverlap="1" wp14:anchorId="55A3E420" wp14:editId="174531FF">
+            <wp:simplePos x="0" y="0"/>
+            <wp:positionH relativeFrom="margin">
+              <wp:align>left</wp:align>
+            </wp:positionH>
+            <wp:positionV relativeFrom="paragraph">
+              <wp:posOffset>7034</wp:posOffset>
+            </wp:positionV>
+            <wp:extent cx="4940554" cy="1809843"/>
+            <wp:effectExtent l="0" t="0" r="0" b="0"/>
+            <wp:wrapTight wrapText="bothSides">
+              <wp:wrapPolygon edited="0">
+                <wp:start x="0" y="0"/>
+                <wp:lineTo x="0" y="21373"/>
+                <wp:lineTo x="21489" y="21373"/>
+                <wp:lineTo x="21489" y="0"/>
+                <wp:lineTo x="0" y="0"/>
+              </wp:wrapPolygon>
+            </wp:wrapTight>
+            <wp:docPr id="1" name="Picture 1"/>
+            <wp:cNvGraphicFramePr>
+              <a:graphicFrameLocks xmlns:a="http://schemas.openxmlformats.org/drawingml/2006/main" noChangeAspect="1"/>
+            </wp:cNvGraphicFramePr>
+            <a:graphic xmlns:a="http://schemas.openxmlformats.org/drawingml/2006/main">
+              <a:graphicData uri="http://schemas.openxmlformats.org/drawingml/2006/picture">
+                <pic:pic xmlns:pic="http://schemas.openxmlformats.org/drawingml/2006/picture">
+                  <pic:nvPicPr>
+                    <pic:cNvPr id="1" name=""/>
+                    <pic:cNvPicPr/>
+                  </pic:nvPicPr>
+                  <pic:blipFill>
+                    <a:blip r:embed="rId8">
+                      <a:extLst>
+                        <a:ext uri="{28A0092B-C50C-407E-A947-70E740481C1C}">
+                          <a14:useLocalDpi xmlns:a14="http://schemas.microsoft.com/office/drawing/2010/main" val="0"/>
+                        </a:ext>
+                      </a:extLst>
+                    </a:blip>
+                    <a:stretch>
+                      <a:fillRect/>
+                    </a:stretch>
+                  </pic:blipFill>
+                  <pic:spPr>
+                    <a:xfrm>
+                      <a:off x="0" y="0"/>
+                      <a:ext cx="4940554" cy="1809843"/>
+                    </a:xfrm>
+                    <a:prstGeom prst="rect">
+                      <a:avLst/>
+                    </a:prstGeom>
+                  </pic:spPr>
+                </pic:pic>
+              </a:graphicData>
+            </a:graphic>
+            <wp14:sizeRelH relativeFrom="page">
+              <wp14:pctWidth>0</wp14:pctWidth>
+            </wp14:sizeRelH>
+            <wp14:sizeRelV relativeFrom="page">
+              <wp14:pctHeight>0</wp14:pctHeight>
+            </wp14:sizeRelV>
+          </wp:anchor>
+        </w:drawing>
+      </w:r>
+    </w:p>
+    <w:p>
+      <w:pPr>
+        <w:tabs>
+          <w:tab w:val="left" w:pos="6090"/>
+        </w:tabs>
+      </w:pPr>
+    </w:p>
+    <w:p>
+      <w:pPr>
+        <w:tabs>
+          <w:tab w:val="left" w:pos="6090"/>
+        </w:tabs>
+      </w:pPr>
+    </w:p>
+    <w:p>
+      <w:pPr>
+        <w:tabs>
+          <w:tab w:val="left" w:pos="6090"/>
+        </w:tabs>
+        <w:rPr>
+          <w:b/>
+          <w:bCs/>
+        </w:rPr>
+      </w:pPr>
+    </w:p>
+    <w:p>
+      <w:pPr>
+        <w:tabs>
+          <w:tab w:val="left" w:pos="6090"/>
+        </w:tabs>
+        <w:rPr>
+          <w:b/>
+          <w:bCs/>
+        </w:rPr>
+      </w:pPr>
+    </w:p>
+    <w:p>
+      <w:pPr>
+        <w:tabs>
+          <w:tab w:val="left" w:pos="6090"/>
+        </w:tabs>
+        <w:rPr>
+          <w:b/>
+          <w:bCs/>
+        </w:rPr>
+      </w:pPr>
+    </w:p>
+    <w:p>
+      <w:pPr>
+        <w:tabs>
+          <w:tab w:val="left" w:pos="6090"/>
+        </w:tabs>
+        <w:rPr>
+          <w:b/>
+          <w:bCs/>
+        </w:rPr>
+      </w:pPr>
+    </w:p>
+    <w:p>
+      <w:pPr>
+        <w:tabs>
+          <w:tab w:val="left" w:pos="6090"/>
+        </w:tabs>
+      </w:pPr>
+      <w:r>
+        <w:drawing>
+          <wp:anchor distT="0" distB="0" distL="114300" distR="114300" simplePos="0" relativeHeight="251666432" behindDoc="1" locked="0" layoutInCell="1" allowOverlap="1" wp14:anchorId="16BAD5A5" wp14:editId="455E3708">
+            <wp:simplePos x="0" y="0"/>
+            <wp:positionH relativeFrom="margin">
+              <wp:posOffset>-21101</wp:posOffset>
+            </wp:positionH>
+            <wp:positionV relativeFrom="paragraph">
+              <wp:posOffset>237539</wp:posOffset>
+            </wp:positionV>
+            <wp:extent cx="2286117" cy="977950"/>
+            <wp:effectExtent l="0" t="0" r="0" b="0"/>
+            <wp:wrapTight wrapText="bothSides">
+              <wp:wrapPolygon edited="0">
+                <wp:start x="0" y="0"/>
+                <wp:lineTo x="0" y="21039"/>
+                <wp:lineTo x="21420" y="21039"/>
+                <wp:lineTo x="21420" y="0"/>
+                <wp:lineTo x="0" y="0"/>
+              </wp:wrapPolygon>
+            </wp:wrapTight>
+            <wp:docPr id="8" name="Picture 8"/>
+            <wp:cNvGraphicFramePr>
+              <a:graphicFrameLocks xmlns:a="http://schemas.openxmlformats.org/drawingml/2006/main" noChangeAspect="1"/>
+            </wp:cNvGraphicFramePr>
+            <a:graphic xmlns:a="http://schemas.openxmlformats.org/drawingml/2006/main">
+              <a:graphicData uri="http://schemas.openxmlformats.org/drawingml/2006/picture">
+                <pic:pic xmlns:pic="http://schemas.openxmlformats.org/drawingml/2006/picture">
+                  <pic:nvPicPr>
+                    <pic:cNvPr id="1" name=""/>
+                    <pic:cNvPicPr/>
+                  </pic:nvPicPr>
+                  <pic:blipFill>
+                    <a:blip r:embed="rId9">
+                      <a:extLst>
+                        <a:ext uri="{28A0092B-C50C-407E-A947-70E740481C1C}">
+                          <a14:useLocalDpi xmlns:a14="http://schemas.microsoft.com/office/drawing/2010/main" val="0"/>
+                        </a:ext>
+                      </a:extLst>
+                    </a:blip>
+                    <a:stretch>
+                      <a:fillRect/>
+                    </a:stretch>
+                  </pic:blipFill>
+                  <pic:spPr>
+                    <a:xfrm>
+                      <a:off x="0" y="0"/>
+                      <a:ext cx="2286117" cy="977950"/>
+                    </a:xfrm>
+                    <a:prstGeom prst="rect">
+                      <a:avLst/>
+                    </a:prstGeom>
+                  </pic:spPr>
+                </pic:pic>
+              </a:graphicData>
+            </a:graphic>
+            <wp14:sizeRelH relativeFrom="page">
+              <wp14:pctWidth>0</wp14:pctWidth>
+            </wp14:sizeRelH>
+            <wp14:sizeRelV relativeFrom="page">
+              <wp14:pctHeight>0</wp14:pctHeight>
+            </wp14:sizeRelV>
+          </wp:anchor>
+        </w:drawing>
+      </w:r>
+      <w:r>
+        <w:t>Congruent Bayesian regression</w:t>
+      </w:r>
+    </w:p>
+    <w:p>
+      <w:pPr>
+        <w:tabs>
+          <w:tab w:val="left" w:pos="6090"/>
+        </w:tabs>
+        <w:rPr>
+          <w:b/>
+          <w:bCs/>
+        </w:rPr>
+      </w:pPr>
+    </w:p>
+    <w:p>
+      <w:pPr>
+        <w:tabs>
+          <w:tab w:val="left" w:pos="6090"/>
+        </w:tabs>
+        <w:rPr>
+          <w:b/>
+          <w:bCs/>
+        </w:rPr>
+      </w:pPr>
+    </w:p>
+    <w:p>
+      <w:pPr>
+        <w:tabs>
+          <w:tab w:val="left" w:pos="6090"/>
+        </w:tabs>
+        <w:rPr>
+          <w:b/>
+          <w:bCs/>
+        </w:rPr>
+      </w:pPr>
+    </w:p>
+    <w:p>
+      <w:pPr>
+        <w:tabs>
+          <w:tab w:val="left" w:pos="6090"/>
+        </w:tabs>
+        <w:rPr>
+          <w:b/>
+          <w:bCs/>
+        </w:rPr>
+      </w:pPr>
+    </w:p>
+    <w:p>
+      <w:pPr>
+        <w:tabs>
+          <w:tab w:val="left" w:pos="6090"/>
+        </w:tabs>
+        <w:rPr>
+          <w:b/>
+          <w:bCs/>
+        </w:rPr>
+      </w:pPr>
+    </w:p>
+    <w:p>
+      <w:pPr>
+        <w:tabs>
+          <w:tab w:val="left" w:pos="6090"/>
+        </w:tabs>
+        <w:rPr>
+          <w:b/>
+          <w:bCs/>
+        </w:rPr>
+      </w:pPr>
+    </w:p>
+    <w:p>
+      <w:pPr>
+        <w:tabs>
+          <w:tab w:val="left" w:pos="6090"/>
+        </w:tabs>
+        <w:rPr>
+          <w:b/>
+          <w:bCs/>
+        </w:rPr>
+      </w:pPr>
+    </w:p>
+    <w:p>
+      <w:pPr>
+        <w:tabs>
+          <w:tab w:val="left" w:pos="6090"/>
+        </w:tabs>
+        <w:rPr>
+          <w:b/>
+          <w:bCs/>
+        </w:rPr>
+      </w:pPr>
+    </w:p>
+    <w:p>
+      <w:pPr>
+        <w:tabs>
+          <w:tab w:val="left" w:pos="6090"/>
+        </w:tabs>
+        <w:rPr>
+          <w:b/>
+          <w:bCs/>
+        </w:rPr>
+      </w:pPr>
+    </w:p>
+    <w:p>
+      <w:pPr>
+        <w:tabs>
+          <w:tab w:val="left" w:pos="6090"/>
+        </w:tabs>
+        <w:rPr>
+          <w:b/>
+          <w:bCs/>
+        </w:rPr>
+      </w:pPr>
+    </w:p>
+    <w:p>
+      <w:pPr>
+        <w:tabs>
+          <w:tab w:val="left" w:pos="6090"/>
+        </w:tabs>
+      </w:pPr>
+      <w:r>
+        <w:lastRenderedPageBreak/>
+        <w:t>Incongruent frequentist regression</w:t>
+      </w:r>
+    </w:p>
+    <w:p>
+      <w:pPr>
+        <w:tabs>
+          <w:tab w:val="left" w:pos="6090"/>
+        </w:tabs>
+      </w:pPr>
+      <w:r>
+        <w:drawing>
+          <wp:inline distT="0" distB="0" distL="0" distR="0" wp14:anchorId="35CA9B80" wp14:editId="38BC4788">
+            <wp:extent cx="3772094" cy="1968601"/>
+            <wp:effectExtent l="0" t="0" r="0" b="0"/>
+            <wp:docPr id="9" name="Picture 9"/>
+            <wp:cNvGraphicFramePr>
+              <a:graphicFrameLocks xmlns:a="http://schemas.openxmlformats.org/drawingml/2006/main" noChangeAspect="1"/>
+            </wp:cNvGraphicFramePr>
+            <a:graphic xmlns:a="http://schemas.openxmlformats.org/drawingml/2006/main">
+              <a:graphicData uri="http://schemas.openxmlformats.org/drawingml/2006/picture">
+                <pic:pic xmlns:pic="http://schemas.openxmlformats.org/drawingml/2006/picture">
+                  <pic:nvPicPr>
+                    <pic:cNvPr id="1" name=""/>
+                    <pic:cNvPicPr/>
+                  </pic:nvPicPr>
+                  <pic:blipFill>
+                    <a:blip r:embed="rId10"/>
+                    <a:stretch>
+                      <a:fillRect/>
+                    </a:stretch>
+                  </pic:blipFill>
+                  <pic:spPr>
+                    <a:xfrm>
+                      <a:off x="0" y="0"/>
+                      <a:ext cx="3772094" cy="1968601"/>
+                    </a:xfrm>
+                    <a:prstGeom prst="rect">
+                      <a:avLst/>
+                    </a:prstGeom>
+                  </pic:spPr>
+                </pic:pic>
+              </a:graphicData>
+            </a:graphic>
+          </wp:inline>
+        </w:drawing>
+      </w:r>
+    </w:p>
+    <w:p>
+      <w:pPr>
+        <w:tabs>
+          <w:tab w:val="left" w:pos="6090"/>
+        </w:tabs>
+      </w:pPr>
+      <w:r>
+        <w:t>Incongruent Bayesian regression</w:t>
+      </w:r>
+    </w:p>
+    <w:p>
+      <w:pPr>
+        <w:tabs>
+          <w:tab w:val="left" w:pos="6090"/>
+        </w:tabs>
+        <w:rPr>
+          <w:b/>
+          <w:bCs/>
+        </w:rPr>
+      </w:pPr>
+      <w:r>
+        <w:rPr>
+          <w:b/>
+          <w:bCs/>
+        </w:rPr>
+        <w:drawing>
+          <wp:inline distT="0" distB="0" distL="0" distR="0" wp14:anchorId="49C3FC00" wp14:editId="7EA77875">
+            <wp:extent cx="2311519" cy="1016052"/>
+            <wp:effectExtent l="0" t="0" r="0" b="0"/>
+            <wp:docPr id="10" name="Picture 10"/>
+            <wp:cNvGraphicFramePr>
+              <a:graphicFrameLocks xmlns:a="http://schemas.openxmlformats.org/drawingml/2006/main" noChangeAspect="1"/>
+            </wp:cNvGraphicFramePr>
+            <a:graphic xmlns:a="http://schemas.openxmlformats.org/drawingml/2006/main">
+              <a:graphicData uri="http://schemas.openxmlformats.org/drawingml/2006/picture">
+                <pic:pic xmlns:pic="http://schemas.openxmlformats.org/drawingml/2006/picture">
+                  <pic:nvPicPr>
+                    <pic:cNvPr id="1" name=""/>
+                    <pic:cNvPicPr/>
+                  </pic:nvPicPr>
+                  <pic:blipFill>
+                    <a:blip r:embed="rId11"/>
+                    <a:stretch>
+                      <a:fillRect/>
+                    </a:stretch>
+                  </pic:blipFill>
+                  <pic:spPr>
+                    <a:xfrm>
+                      <a:off x="0" y="0"/>
+                      <a:ext cx="2311519" cy="1016052"/>
+                    </a:xfrm>
+                    <a:prstGeom prst="rect">
+                      <a:avLst/>
+                    </a:prstGeom>
+                  </pic:spPr>
+                </pic:pic>
+              </a:graphicData>
+            </a:graphic>
+          </wp:inline>
+        </w:drawing>
+      </w:r>
+    </w:p>
+    <w:p>
+      <w:pPr>
+        <w:tabs>
+          <w:tab w:val="left" w:pos="6090"/>
+        </w:tabs>
+        <w:rPr>
+          <w:b/>
+          <w:bCs/>
+        </w:rPr>
+      </w:pPr>
+    </w:p>
+    <w:p>
+      <w:pPr>
+        <w:tabs>
+          <w:tab w:val="left" w:pos="6090"/>
+        </w:tabs>
+        <w:rPr>
+          <w:b/>
+          <w:bCs/>
+        </w:rPr>
+      </w:pPr>
+    </w:p>
+    <w:p>
+      <w:pPr>
+        <w:tabs>
+          <w:tab w:val="left" w:pos="6090"/>
+        </w:tabs>
+        <w:rPr>
+          <w:b/>
+          <w:bCs/>
+        </w:rPr>
+      </w:pPr>
+    </w:p>
+    <w:p>
+      <w:pPr>
+        <w:tabs>
+          <w:tab w:val="left" w:pos="6090"/>
+        </w:tabs>
+        <w:rPr>
+          <w:b/>
+          <w:bCs/>
+        </w:rPr>
+      </w:pPr>
+    </w:p>
+    <w:p>
+      <w:pPr>
+        <w:tabs>
+          <w:tab w:val="left" w:pos="6090"/>
+        </w:tabs>
+        <w:rPr>
+          <w:b/>
+          <w:bCs/>
+        </w:rPr>
+      </w:pPr>
+    </w:p>
+    <w:p>
+      <w:pPr>
+        <w:tabs>
+          <w:tab w:val="left" w:pos="6090"/>
+        </w:tabs>
+        <w:rPr>
+          <w:b/>
+          <w:bCs/>
+          <w:sz w:val="28"/>
+          <w:szCs w:val="28"/>
+        </w:rPr>
+      </w:pPr>
+      <w:r>
+        <w:rPr>
+          <w:b/>
+          <w:bCs/>
+          <w:sz w:val="28"/>
+          <w:szCs w:val="28"/>
+        </w:rPr>
+        <w:t>Numerosity</w:t>
+      </w:r>
+    </w:p>
+    <w:p>
+      <w:pPr>
+        <w:tabs>
+          <w:tab w:val="left" w:pos="6090"/>
+        </w:tabs>
+        <w:rPr>
+          <w:b/>
+          <w:bCs/>
+        </w:rPr>
+      </w:pPr>
+      <w:r>
+        <w:rPr>
           <w:noProof/>
         </w:rPr>
         <w:drawing>
-          <wp:inline distT="0" distB="0" distL="0" distR="0" wp14:anchorId="02A43232" wp14:editId="7026600F">
+          <wp:anchor distT="0" distB="0" distL="114300" distR="114300" simplePos="0" relativeHeight="251662336" behindDoc="1" locked="0" layoutInCell="1" allowOverlap="1" wp14:anchorId="04923F8A" wp14:editId="361F966D">
+            <wp:simplePos x="0" y="0"/>
+            <wp:positionH relativeFrom="column">
+              <wp:posOffset>-56271</wp:posOffset>
+            </wp:positionH>
+            <wp:positionV relativeFrom="paragraph">
+              <wp:posOffset>195043</wp:posOffset>
+            </wp:positionV>
+            <wp:extent cx="5401945" cy="2518410"/>
+            <wp:effectExtent l="0" t="0" r="8255" b="0"/>
+            <wp:wrapTight wrapText="bothSides">
+              <wp:wrapPolygon edited="0">
+                <wp:start x="0" y="0"/>
+                <wp:lineTo x="0" y="21404"/>
+                <wp:lineTo x="21557" y="21404"/>
+                <wp:lineTo x="21557" y="0"/>
+                <wp:lineTo x="0" y="0"/>
+              </wp:wrapPolygon>
+            </wp:wrapTight>
+            <wp:docPr id="6" name="Picture 6"/>
+            <wp:cNvGraphicFramePr>
+              <a:graphicFrameLocks xmlns:a="http://schemas.openxmlformats.org/drawingml/2006/main" noChangeAspect="1"/>
+            </wp:cNvGraphicFramePr>
+            <a:graphic xmlns:a="http://schemas.openxmlformats.org/drawingml/2006/main">
+              <a:graphicData uri="http://schemas.openxmlformats.org/drawingml/2006/picture">
+                <pic:pic xmlns:pic="http://schemas.openxmlformats.org/drawingml/2006/picture">
+                  <pic:nvPicPr>
+                    <pic:cNvPr id="0" name="Picture 3"/>
+                    <pic:cNvPicPr>
+                      <a:picLocks noChangeAspect="1" noChangeArrowheads="1"/>
+                    </pic:cNvPicPr>
+                  </pic:nvPicPr>
+                  <pic:blipFill>
+                    <a:blip r:embed="rId12" cstate="print">
+                      <a:extLst>
+                        <a:ext uri="{28A0092B-C50C-407E-A947-70E740481C1C}">
+                          <a14:useLocalDpi xmlns:a14="http://schemas.microsoft.com/office/drawing/2010/main" val="0"/>
+                        </a:ext>
+                      </a:extLst>
+                    </a:blip>
+                    <a:srcRect/>
+                    <a:stretch>
+                      <a:fillRect/>
+                    </a:stretch>
+                  </pic:blipFill>
+                  <pic:spPr bwMode="auto">
+                    <a:xfrm>
+                      <a:off x="0" y="0"/>
+                      <a:ext cx="5401945" cy="2518410"/>
+                    </a:xfrm>
+                    <a:prstGeom prst="rect">
+                      <a:avLst/>
+                    </a:prstGeom>
+                    <a:noFill/>
+                    <a:ln>
+                      <a:noFill/>
+                    </a:ln>
+                  </pic:spPr>
+                </pic:pic>
+              </a:graphicData>
+            </a:graphic>
+            <wp14:sizeRelH relativeFrom="page">
+              <wp14:pctWidth>0</wp14:pctWidth>
+            </wp14:sizeRelH>
+            <wp14:sizeRelV relativeFrom="page">
+              <wp14:pctHeight>0</wp14:pctHeight>
+            </wp14:sizeRelV>
+          </wp:anchor>
+        </w:drawing>
+      </w:r>
+    </w:p>
+    <w:p>
+      <w:pPr>
+        <w:tabs>
+          <w:tab w:val="left" w:pos="6090"/>
+        </w:tabs>
+        <w:rPr>
+          <w:b/>
+          <w:bCs/>
+        </w:rPr>
+      </w:pPr>
+    </w:p>
+    <w:p>
+      <w:pPr>
+        <w:tabs>
+          <w:tab w:val="left" w:pos="6090"/>
+        </w:tabs>
+        <w:rPr>
+          <w:b/>
+          <w:bCs/>
+        </w:rPr>
+      </w:pPr>
+    </w:p>
+    <w:p>
+      <w:pPr>
+        <w:tabs>
+          <w:tab w:val="left" w:pos="6090"/>
+        </w:tabs>
+        <w:rPr>
+          <w:b/>
+          <w:bCs/>
+        </w:rPr>
+      </w:pPr>
+    </w:p>
+    <w:p>
+      <w:pPr>
+        <w:tabs>
+          <w:tab w:val="left" w:pos="6090"/>
+        </w:tabs>
+        <w:rPr>
+          <w:b/>
+          <w:bCs/>
+        </w:rPr>
+      </w:pPr>
+    </w:p>
+    <w:p>
+      <w:pPr>
+        <w:tabs>
+          <w:tab w:val="left" w:pos="6090"/>
+        </w:tabs>
+        <w:rPr>
+          <w:b/>
+          <w:bCs/>
+        </w:rPr>
+      </w:pPr>
+    </w:p>
+    <w:p>
+      <w:pPr>
+        <w:tabs>
+          <w:tab w:val="left" w:pos="6090"/>
+        </w:tabs>
+        <w:rPr>
+          <w:b/>
+          <w:bCs/>
+        </w:rPr>
+      </w:pPr>
+    </w:p>
+    <w:p>
+      <w:pPr>
+        <w:tabs>
+          <w:tab w:val="left" w:pos="6090"/>
+        </w:tabs>
+        <w:rPr>
+          <w:b/>
+          <w:bCs/>
+        </w:rPr>
+      </w:pPr>
+      <w:r>
+        <w:rPr>
+          <w:b/>
+          <w:bCs/>
+          <w:noProof/>
+        </w:rPr>
+        <w:lastRenderedPageBreak/>
+        <w:drawing>
+          <wp:anchor distT="0" distB="0" distL="114300" distR="114300" simplePos="0" relativeHeight="251663360" behindDoc="1" locked="0" layoutInCell="1" allowOverlap="1" wp14:anchorId="1963139F" wp14:editId="41208A48">
+            <wp:simplePos x="0" y="0"/>
+            <wp:positionH relativeFrom="margin">
+              <wp:align>center</wp:align>
+            </wp:positionH>
+            <wp:positionV relativeFrom="paragraph">
+              <wp:posOffset>807378</wp:posOffset>
+            </wp:positionV>
             <wp:extent cx="5219968" cy="2159111"/>
             <wp:effectExtent l="0" t="0" r="0" b="0"/>
+            <wp:wrapTight wrapText="bothSides">
+              <wp:wrapPolygon edited="0">
+                <wp:start x="0" y="0"/>
+                <wp:lineTo x="0" y="21346"/>
+                <wp:lineTo x="21521" y="21346"/>
+                <wp:lineTo x="21521" y="0"/>
+                <wp:lineTo x="0" y="0"/>
+              </wp:wrapPolygon>
+            </wp:wrapTight>
             <wp:docPr id="4" name="Picture 4"/>
             <wp:cNvGraphicFramePr>
               <a:graphicFrameLocks xmlns:a="http://schemas.openxmlformats.org/drawingml/2006/main" noChangeAspect="1"/>
@@ -607,7 +1096,13 @@
                     <pic:cNvPicPr/>
                   </pic:nvPicPr>
                   <pic:blipFill>
-                    <a:blip r:embed="rId7"/>
+                    <a:blip r:embed="rId13">
+                      <a:extLst>
+                        <a:ext uri="{28A0092B-C50C-407E-A947-70E740481C1C}">
+                          <a14:useLocalDpi xmlns:a14="http://schemas.microsoft.com/office/drawing/2010/main" val="0"/>
+                        </a:ext>
+                      </a:extLst>
+                    </a:blip>
                     <a:stretch>
                       <a:fillRect/>
                     </a:stretch>
@@ -624,7 +1119,13 @@
                 </pic:pic>
               </a:graphicData>
             </a:graphic>
-          </wp:inline>
+            <wp14:sizeRelH relativeFrom="page">
+              <wp14:pctWidth>0</wp14:pctWidth>
+            </wp14:sizeRelH>
+            <wp14:sizeRelV relativeFrom="page">
+              <wp14:pctHeight>0</wp14:pctHeight>
+            </wp14:sizeRelV>
+          </wp:anchor>
         </w:drawing>
       </w:r>
     </w:p>
@@ -1064,6 +1565,74 @@
     <w:semiHidden/>
     <w:unhideWhenUsed/>
   </w:style>
+  <w:style w:type="character" w:styleId="CommentReference">
+    <w:name w:val="annotation reference"/>
+    <w:basedOn w:val="DefaultParagraphFont"/>
+    <w:uiPriority w:val="99"/>
+    <w:semiHidden/>
+    <w:unhideWhenUsed/>
+    <w:rsid w:val="007F2B19"/>
+    <w:rPr>
+      <w:sz w:val="16"/>
+      <w:szCs w:val="16"/>
+    </w:rPr>
+  </w:style>
+  <w:style w:type="paragraph" w:styleId="CommentText">
+    <w:name w:val="annotation text"/>
+    <w:basedOn w:val="Normal"/>
+    <w:link w:val="CommentTextChar"/>
+    <w:uiPriority w:val="99"/>
+    <w:semiHidden/>
+    <w:unhideWhenUsed/>
+    <w:rsid w:val="007F2B19"/>
+    <w:pPr>
+      <w:spacing w:line="240" w:lineRule="auto"/>
+    </w:pPr>
+    <w:rPr>
+      <w:sz w:val="20"/>
+      <w:szCs w:val="20"/>
+    </w:rPr>
+  </w:style>
+  <w:style w:type="character" w:customStyle="1" w:styleId="CommentTextChar">
+    <w:name w:val="Comment Text Char"/>
+    <w:basedOn w:val="DefaultParagraphFont"/>
+    <w:link w:val="CommentText"/>
+    <w:uiPriority w:val="99"/>
+    <w:semiHidden/>
+    <w:rsid w:val="007F2B19"/>
+    <w:rPr>
+      <w:sz w:val="20"/>
+      <w:szCs w:val="20"/>
+    </w:rPr>
+  </w:style>
+  <w:style w:type="paragraph" w:styleId="CommentSubject">
+    <w:name w:val="annotation subject"/>
+    <w:basedOn w:val="CommentText"/>
+    <w:next w:val="CommentText"/>
+    <w:link w:val="CommentSubjectChar"/>
+    <w:uiPriority w:val="99"/>
+    <w:semiHidden/>
+    <w:unhideWhenUsed/>
+    <w:rsid w:val="007F2B19"/>
+    <w:rPr>
+      <w:b/>
+      <w:bCs/>
+    </w:rPr>
+  </w:style>
+  <w:style w:type="character" w:customStyle="1" w:styleId="CommentSubjectChar">
+    <w:name w:val="Comment Subject Char"/>
+    <w:basedOn w:val="CommentTextChar"/>
+    <w:link w:val="CommentSubject"/>
+    <w:uiPriority w:val="99"/>
+    <w:semiHidden/>
+    <w:rsid w:val="007F2B19"/>
+    <w:rPr>
+      <w:b/>
+      <w:bCs/>
+      <w:sz w:val="20"/>
+      <w:szCs w:val="20"/>
+    </w:rPr>
+  </w:style>
 </w:styles>
 </file>
 

</xml_diff>